<commit_message>
IP lec summariesd into dotpoints
</commit_message>
<xml_diff>
--- a/ethics/steminar2/paragraphs.docx
+++ b/ethics/steminar2/paragraphs.docx
@@ -47,22 +47,36 @@
           <w:rFonts w:cstheme="minorHAnsi"/>
           <w:lang w:val="en-US"/>
         </w:rPr>
-        <w:t xml:space="preserve"> of genomic data, I’d first like to clarify the difference between privacy and security but also show they are related, because we will also talk about security.</w:t>
-      </w:r>
-    </w:p>
-    <w:p>
-      <w:pPr>
-        <w:spacing w:before="100" w:beforeAutospacing="1" w:after="100" w:afterAutospacing="1" w:line="240" w:lineRule="auto"/>
-        <w:rPr>
-          <w:rFonts w:eastAsia="Times New Roman" w:cstheme="minorHAnsi"/>
-          <w:lang w:val="en-AU" w:eastAsia="en-AU"/>
-        </w:rPr>
-      </w:pPr>
+        <w:t xml:space="preserve"> of genomic data, I’d first like to clarify the difference between privacy and security but also show they are related, because we </w:t>
+      </w:r>
       <w:r>
         <w:rPr>
           <w:rFonts w:cstheme="minorHAnsi"/>
           <w:lang w:val="en-US"/>
         </w:rPr>
+        <w:t>may</w:t>
+      </w:r>
+      <w:r>
+        <w:rPr>
+          <w:rFonts w:cstheme="minorHAnsi"/>
+          <w:lang w:val="en-US"/>
+        </w:rPr>
+        <w:t xml:space="preserve"> also talk about security.</w:t>
+      </w:r>
+    </w:p>
+    <w:p>
+      <w:pPr>
+        <w:spacing w:before="100" w:beforeAutospacing="1" w:after="100" w:afterAutospacing="1" w:line="240" w:lineRule="auto"/>
+        <w:rPr>
+          <w:rFonts w:eastAsia="Times New Roman" w:cstheme="minorHAnsi"/>
+          <w:lang w:val="en-AU" w:eastAsia="en-AU"/>
+        </w:rPr>
+      </w:pPr>
+      <w:r>
+        <w:rPr>
+          <w:rFonts w:cstheme="minorHAnsi"/>
+          <w:lang w:val="en-US"/>
+        </w:rPr>
         <w:t xml:space="preserve">Firstly, to be secure means to be free from threat or harm, but security as an a more general term can also refer to the methods used to be safe or protected. Privacy on the other hand is the ability to decide what is or isn’t shared with others. For an easy to understand analogy, </w:t>
       </w:r>
       <w:r>
@@ -97,23 +111,39 @@
           <w:rFonts w:eastAsia="Times New Roman" w:cstheme="minorHAnsi"/>
           <w:lang w:val="en-AU" w:eastAsia="en-AU"/>
         </w:rPr>
-        <w:t>Now if you think about it, privacy depends on security, because if you aren’t secure then you don’t have the power to enforce your decisions. In other words, if you can take my remaining slice of cake from me, then my decision of how much I wanted to share was irrelevant.</w:t>
-      </w:r>
-    </w:p>
-    <w:p>
-      <w:pPr>
-        <w:spacing w:before="100" w:beforeAutospacing="1" w:after="100" w:afterAutospacing="1" w:line="240" w:lineRule="auto"/>
-        <w:rPr>
-          <w:rFonts w:eastAsia="Times New Roman" w:cstheme="minorHAnsi"/>
-          <w:lang w:val="en-AU" w:eastAsia="en-AU"/>
-        </w:rPr>
-      </w:pPr>
-      <w:r>
-        <w:rPr>
-          <w:rFonts w:eastAsia="Times New Roman" w:cstheme="minorHAnsi"/>
-          <w:lang w:val="en-AU" w:eastAsia="en-AU"/>
-        </w:rPr>
-        <w:t>This is why discussing security is relevant to our discussions of privacy</w:t>
+        <w:t xml:space="preserve">Now if you think about it, privacy depends on security, because if you </w:t>
+      </w:r>
+      <w:proofErr w:type="gramStart"/>
+      <w:r>
+        <w:rPr>
+          <w:rFonts w:eastAsia="Times New Roman" w:cstheme="minorHAnsi"/>
+          <w:lang w:val="en-AU" w:eastAsia="en-AU"/>
+        </w:rPr>
+        <w:t>aren’t</w:t>
+      </w:r>
+      <w:proofErr w:type="gramEnd"/>
+      <w:r>
+        <w:rPr>
+          <w:rFonts w:eastAsia="Times New Roman" w:cstheme="minorHAnsi"/>
+          <w:lang w:val="en-AU" w:eastAsia="en-AU"/>
+        </w:rPr>
+        <w:t xml:space="preserve"> secure then you don’t have the power to enforce your decisions. In other words, if you can take my remaining slice of cake from me, then my decision of how much I wanted to share was irrelevant.</w:t>
+      </w:r>
+    </w:p>
+    <w:p>
+      <w:pPr>
+        <w:spacing w:before="100" w:beforeAutospacing="1" w:after="100" w:afterAutospacing="1" w:line="240" w:lineRule="auto"/>
+        <w:rPr>
+          <w:rFonts w:eastAsia="Times New Roman" w:cstheme="minorHAnsi"/>
+          <w:lang w:val="en-AU" w:eastAsia="en-AU"/>
+        </w:rPr>
+      </w:pPr>
+      <w:r>
+        <w:rPr>
+          <w:rFonts w:eastAsia="Times New Roman" w:cstheme="minorHAnsi"/>
+          <w:lang w:val="en-AU" w:eastAsia="en-AU"/>
+        </w:rPr>
+        <w:t>This is why security is relevant to our discussions of privacy</w:t>
       </w:r>
       <w:r>
         <w:rPr>
@@ -192,7 +222,45 @@
           <w:rFonts w:eastAsia="Times New Roman" w:cstheme="minorHAnsi"/>
           <w:lang w:val="en-AU" w:eastAsia="en-AU"/>
         </w:rPr>
-        <w:t>So, I’ll be talking about the usage of DNA databases in criminal investigations.</w:t>
+        <w:t xml:space="preserve">So, </w:t>
+      </w:r>
+      <w:proofErr w:type="gramStart"/>
+      <w:r>
+        <w:rPr>
+          <w:rFonts w:eastAsia="Times New Roman" w:cstheme="minorHAnsi"/>
+          <w:lang w:val="en-AU" w:eastAsia="en-AU"/>
+        </w:rPr>
+        <w:t>I’ll</w:t>
+      </w:r>
+      <w:proofErr w:type="gramEnd"/>
+      <w:r>
+        <w:rPr>
+          <w:rFonts w:eastAsia="Times New Roman" w:cstheme="minorHAnsi"/>
+          <w:lang w:val="en-AU" w:eastAsia="en-AU"/>
+        </w:rPr>
+        <w:t xml:space="preserve"> be talking about the usage of DNA databases in criminal investigations.</w:t>
+      </w:r>
+      <w:r>
+        <w:rPr>
+          <w:rFonts w:eastAsia="Times New Roman" w:cstheme="minorHAnsi"/>
+          <w:lang w:val="en-AU" w:eastAsia="en-AU"/>
+        </w:rPr>
+        <w:br/>
+      </w:r>
+      <w:r>
+        <w:rPr>
+          <w:rFonts w:eastAsia="Times New Roman" w:cstheme="minorHAnsi"/>
+          <w:lang w:val="en-AU" w:eastAsia="en-AU"/>
+        </w:rPr>
+        <w:br/>
+      </w:r>
+      <w:r>
+        <w:rPr>
+          <w:rFonts w:eastAsia="Times New Roman" w:cstheme="minorHAnsi"/>
+          <w:highlight w:val="yellow"/>
+          <w:lang w:val="en-AU" w:eastAsia="en-AU"/>
+        </w:rPr>
+        <w:t>SLIDE</w:t>
       </w:r>
     </w:p>
     <w:p>
@@ -342,12 +410,21 @@
         </w:rPr>
         <w:t xml:space="preserve"> these questions, </w:t>
       </w:r>
-      <w:r>
-        <w:rPr>
-          <w:rFonts w:eastAsia="Times New Roman" w:cstheme="minorHAnsi"/>
-          <w:lang w:val="en-AU" w:eastAsia="en-AU"/>
-        </w:rPr>
-        <w:t>it’s necessary</w:t>
+      <w:proofErr w:type="gramStart"/>
+      <w:r>
+        <w:rPr>
+          <w:rFonts w:eastAsia="Times New Roman" w:cstheme="minorHAnsi"/>
+          <w:lang w:val="en-AU" w:eastAsia="en-AU"/>
+        </w:rPr>
+        <w:t>it’s</w:t>
+      </w:r>
+      <w:proofErr w:type="gramEnd"/>
+      <w:r>
+        <w:rPr>
+          <w:rFonts w:eastAsia="Times New Roman" w:cstheme="minorHAnsi"/>
+          <w:lang w:val="en-AU" w:eastAsia="en-AU"/>
+        </w:rPr>
+        <w:t xml:space="preserve"> necessary</w:t>
       </w:r>
       <w:r>
         <w:rPr>
@@ -396,6 +473,23 @@
       <w:r>
         <w:rPr>
           <w:rFonts w:eastAsia="Times New Roman" w:cstheme="minorHAnsi"/>
+          <w:highlight w:val="yellow"/>
+          <w:lang w:val="en-AU" w:eastAsia="en-AU"/>
+        </w:rPr>
+        <w:t>SLIDE</w:t>
+      </w:r>
+    </w:p>
+    <w:p>
+      <w:pPr>
+        <w:spacing w:before="100" w:beforeAutospacing="1" w:after="100" w:afterAutospacing="1" w:line="240" w:lineRule="auto"/>
+        <w:rPr>
+          <w:rFonts w:eastAsia="Times New Roman" w:cstheme="minorHAnsi"/>
+          <w:lang w:val="en-AU" w:eastAsia="en-AU"/>
+        </w:rPr>
+      </w:pPr>
+      <w:r>
+        <w:rPr>
+          <w:rFonts w:eastAsia="Times New Roman" w:cstheme="minorHAnsi"/>
           <w:lang w:val="en-AU" w:eastAsia="en-AU"/>
         </w:rPr>
         <w:t xml:space="preserve">The main reason police use genealogical databases </w:t>
@@ -461,7 +555,23 @@
           <w:rFonts w:eastAsia="Times New Roman" w:cstheme="minorHAnsi"/>
           <w:lang w:val="en-AU" w:eastAsia="en-AU"/>
         </w:rPr>
-        <w:t>range familial search, a fancy term for finding relatives, is performed, and from matches and other public records, a family tree can be built. Police then research the people in this tree to hone in on the most likely suspect. They then obtain DNA sample</w:t>
+        <w:t xml:space="preserve">range familial search, a fancy term for finding relatives, is performed, and from matches and other public records, a family tree can be built. Police then research the people in this tree to </w:t>
+      </w:r>
+      <w:proofErr w:type="gramStart"/>
+      <w:r>
+        <w:rPr>
+          <w:rFonts w:eastAsia="Times New Roman" w:cstheme="minorHAnsi"/>
+          <w:lang w:val="en-AU" w:eastAsia="en-AU"/>
+        </w:rPr>
+        <w:t>hone in on</w:t>
+      </w:r>
+      <w:proofErr w:type="gramEnd"/>
+      <w:r>
+        <w:rPr>
+          <w:rFonts w:eastAsia="Times New Roman" w:cstheme="minorHAnsi"/>
+          <w:lang w:val="en-AU" w:eastAsia="en-AU"/>
+        </w:rPr>
+        <w:t xml:space="preserve"> the most likely suspect. They then obtain DNA sample</w:t>
       </w:r>
       <w:r>
         <w:rPr>
@@ -547,12 +657,87 @@
         </w:rPr>
         <w:t xml:space="preserve"> has been used to make 59 cold case arrests.</w:t>
       </w:r>
-      <w:r>
-        <w:rPr>
-          <w:rFonts w:eastAsia="Times New Roman" w:cstheme="minorHAnsi"/>
-          <w:lang w:val="en-AU" w:eastAsia="en-AU"/>
-        </w:rPr>
-        <w:t xml:space="preserve"> [maybe include an example or two]</w:t>
+    </w:p>
+    <w:p>
+      <w:pPr>
+        <w:spacing w:before="100" w:beforeAutospacing="1" w:after="100" w:afterAutospacing="1" w:line="240" w:lineRule="auto"/>
+        <w:rPr>
+          <w:rFonts w:eastAsia="Times New Roman" w:cstheme="minorHAnsi"/>
+          <w:lang w:val="en-AU" w:eastAsia="en-AU"/>
+        </w:rPr>
+      </w:pPr>
+      <w:r>
+        <w:rPr>
+          <w:rFonts w:eastAsia="Times New Roman" w:cstheme="minorHAnsi"/>
+          <w:highlight w:val="yellow"/>
+          <w:lang w:val="en-AU" w:eastAsia="en-AU"/>
+        </w:rPr>
+        <w:t>SLIDE</w:t>
+      </w:r>
+    </w:p>
+    <w:p>
+      <w:pPr>
+        <w:spacing w:before="100" w:beforeAutospacing="1" w:after="100" w:afterAutospacing="1" w:line="240" w:lineRule="auto"/>
+        <w:rPr>
+          <w:rFonts w:eastAsia="Times New Roman" w:cstheme="minorHAnsi"/>
+          <w:lang w:val="en-AU" w:eastAsia="en-AU"/>
+        </w:rPr>
+      </w:pPr>
+      <w:r>
+        <w:rPr>
+          <w:rFonts w:eastAsia="Times New Roman" w:cstheme="minorHAnsi"/>
+          <w:lang w:val="en-AU" w:eastAsia="en-AU"/>
+        </w:rPr>
+        <w:t xml:space="preserve">Conversely, the same technique </w:t>
+      </w:r>
+      <w:r>
+        <w:rPr>
+          <w:rFonts w:eastAsia="Times New Roman" w:cstheme="minorHAnsi"/>
+          <w:lang w:val="en-AU" w:eastAsia="en-AU"/>
+        </w:rPr>
+        <w:t>has been</w:t>
+      </w:r>
+      <w:r>
+        <w:rPr>
+          <w:rFonts w:eastAsia="Times New Roman" w:cstheme="minorHAnsi"/>
+          <w:lang w:val="en-AU" w:eastAsia="en-AU"/>
+        </w:rPr>
+        <w:t xml:space="preserve"> used to prove the innocence of suspects</w:t>
+      </w:r>
+      <w:r>
+        <w:rPr>
+          <w:rFonts w:eastAsia="Times New Roman" w:cstheme="minorHAnsi"/>
+          <w:lang w:val="en-AU" w:eastAsia="en-AU"/>
+        </w:rPr>
+        <w:t xml:space="preserve"> and </w:t>
+      </w:r>
+      <w:r>
+        <w:rPr>
+          <w:rFonts w:eastAsia="Times New Roman" w:cstheme="minorHAnsi"/>
+          <w:lang w:val="en-AU" w:eastAsia="en-AU"/>
+        </w:rPr>
+        <w:t xml:space="preserve">even exonerate wrongfully convicted people. </w:t>
+      </w:r>
+      <w:r>
+        <w:rPr>
+          <w:rFonts w:eastAsia="Times New Roman" w:cstheme="minorHAnsi"/>
+          <w:lang w:val="en-AU" w:eastAsia="en-AU"/>
+        </w:rPr>
+        <w:t>For example,</w:t>
+      </w:r>
+      <w:r>
+        <w:rPr>
+          <w:rFonts w:eastAsia="Times New Roman" w:cstheme="minorHAnsi"/>
+          <w:lang w:val="en-AU" w:eastAsia="en-AU"/>
+        </w:rPr>
+        <w:t xml:space="preserve"> an organisation called</w:t>
+      </w:r>
+      <w:r>
+        <w:rPr>
+          <w:rFonts w:eastAsia="Times New Roman" w:cstheme="minorHAnsi"/>
+          <w:lang w:val="en-AU" w:eastAsia="en-AU"/>
+        </w:rPr>
+        <w:t xml:space="preserve"> the innocence project</w:t>
       </w:r>
       <w:r>
         <w:rPr>
@@ -564,89 +749,215 @@
       <w:r>
         <w:rPr>
           <w:rFonts w:eastAsia="Times New Roman" w:cstheme="minorHAnsi"/>
+          <w:lang w:val="en-AU" w:eastAsia="en-AU"/>
+        </w:rPr>
+        <w:t xml:space="preserve">used GEDmatch to exonerate Christopher </w:t>
+      </w:r>
+      <w:proofErr w:type="spellStart"/>
+      <w:r>
+        <w:rPr>
+          <w:rFonts w:eastAsia="Times New Roman" w:cstheme="minorHAnsi"/>
+          <w:lang w:val="en-AU" w:eastAsia="en-AU"/>
+        </w:rPr>
+        <w:t>Tapp</w:t>
+      </w:r>
+      <w:proofErr w:type="spellEnd"/>
+      <w:r>
+        <w:rPr>
+          <w:rFonts w:eastAsia="Times New Roman" w:cstheme="minorHAnsi"/>
+          <w:lang w:val="en-AU" w:eastAsia="en-AU"/>
+        </w:rPr>
+        <w:t>, who spent 20 years behind bars for a rape and murder he did not commit.</w:t>
+      </w:r>
+      <w:r>
+        <w:rPr>
+          <w:rFonts w:eastAsia="Times New Roman" w:cstheme="minorHAnsi"/>
+          <w:lang w:val="en-AU" w:eastAsia="en-AU"/>
+        </w:rPr>
+        <w:t xml:space="preserve"> </w:t>
+      </w:r>
+      <w:proofErr w:type="spellStart"/>
+      <w:r>
+        <w:rPr>
+          <w:rFonts w:eastAsia="Times New Roman" w:cstheme="minorHAnsi"/>
+          <w:lang w:val="en-AU" w:eastAsia="en-AU"/>
+        </w:rPr>
+        <w:t>Tapp</w:t>
+      </w:r>
+      <w:proofErr w:type="spellEnd"/>
+      <w:r>
+        <w:rPr>
+          <w:rFonts w:eastAsia="Times New Roman" w:cstheme="minorHAnsi"/>
+          <w:lang w:val="en-AU" w:eastAsia="en-AU"/>
+        </w:rPr>
+        <w:t xml:space="preserve"> confessed to the crime in 1997, but the confession was coerced and false</w:t>
+      </w:r>
+      <w:r>
+        <w:rPr>
+          <w:rFonts w:eastAsia="Times New Roman" w:cstheme="minorHAnsi"/>
+          <w:lang w:val="en-AU" w:eastAsia="en-AU"/>
+        </w:rPr>
+        <w:t>, which occurs more than you would think</w:t>
+      </w:r>
+      <w:r>
+        <w:rPr>
+          <w:rFonts w:eastAsia="Times New Roman" w:cstheme="minorHAnsi"/>
+          <w:lang w:val="en-AU" w:eastAsia="en-AU"/>
+        </w:rPr>
+        <w:t xml:space="preserve">. </w:t>
+      </w:r>
+      <w:r>
+        <w:rPr>
+          <w:rFonts w:eastAsia="Times New Roman" w:cstheme="minorHAnsi"/>
+          <w:lang w:val="en-AU" w:eastAsia="en-AU"/>
+        </w:rPr>
+        <w:t>This</w:t>
+      </w:r>
+      <w:r>
+        <w:rPr>
+          <w:rFonts w:eastAsia="Times New Roman" w:cstheme="minorHAnsi"/>
+          <w:lang w:val="en-AU" w:eastAsia="en-AU"/>
+        </w:rPr>
+        <w:t xml:space="preserve"> is a </w:t>
+      </w:r>
+      <w:r>
+        <w:rPr>
+          <w:rFonts w:eastAsia="Times New Roman" w:cstheme="minorHAnsi"/>
+          <w:lang w:val="en-AU" w:eastAsia="en-AU"/>
+        </w:rPr>
+        <w:t>huge benefit considering exonerating innocent people is perhaps more important th</w:t>
+      </w:r>
+      <w:r>
+        <w:rPr>
+          <w:rFonts w:eastAsia="Times New Roman" w:cstheme="minorHAnsi"/>
+          <w:lang w:val="en-AU" w:eastAsia="en-AU"/>
+        </w:rPr>
+        <w:t>an</w:t>
+      </w:r>
+      <w:r>
+        <w:rPr>
+          <w:rFonts w:eastAsia="Times New Roman" w:cstheme="minorHAnsi"/>
+          <w:lang w:val="en-AU" w:eastAsia="en-AU"/>
+        </w:rPr>
+        <w:t xml:space="preserve"> convicting the guilty</w:t>
+      </w:r>
+      <w:r>
+        <w:rPr>
+          <w:rFonts w:eastAsia="Times New Roman" w:cstheme="minorHAnsi"/>
+          <w:lang w:val="en-AU" w:eastAsia="en-AU"/>
+        </w:rPr>
+        <w:t xml:space="preserve">, and due to the uniquely </w:t>
+      </w:r>
+      <w:r>
+        <w:rPr>
+          <w:rFonts w:eastAsia="Times New Roman" w:cstheme="minorHAnsi"/>
+          <w:lang w:val="en-AU" w:eastAsia="en-AU"/>
+        </w:rPr>
+        <w:lastRenderedPageBreak/>
+        <w:t>identifying nature of DNA, it’s able to trump less substantial evidence that was used for wrongful conviction</w:t>
+      </w:r>
+      <w:r>
+        <w:rPr>
+          <w:rFonts w:eastAsia="Times New Roman" w:cstheme="minorHAnsi"/>
+          <w:lang w:val="en-AU" w:eastAsia="en-AU"/>
+        </w:rPr>
+        <w:t>, so it’s really effective</w:t>
+      </w:r>
+      <w:r>
+        <w:rPr>
+          <w:rFonts w:eastAsia="Times New Roman" w:cstheme="minorHAnsi"/>
+          <w:lang w:val="en-AU" w:eastAsia="en-AU"/>
+        </w:rPr>
+        <w:t>.</w:t>
+      </w:r>
+    </w:p>
+    <w:p>
+      <w:pPr>
+        <w:spacing w:before="100" w:beforeAutospacing="1" w:after="100" w:afterAutospacing="1" w:line="240" w:lineRule="auto"/>
+        <w:rPr>
+          <w:rFonts w:eastAsia="Times New Roman" w:cstheme="minorHAnsi"/>
+          <w:lang w:val="en-AU" w:eastAsia="en-AU"/>
+        </w:rPr>
+      </w:pPr>
+      <w:r>
+        <w:rPr>
+          <w:rFonts w:eastAsia="Times New Roman" w:cstheme="minorHAnsi"/>
           <w:highlight w:val="yellow"/>
           <w:lang w:val="en-AU" w:eastAsia="en-AU"/>
         </w:rPr>
-        <w:t>1 MINUTE.</w:t>
-      </w:r>
-    </w:p>
-    <w:p>
-      <w:pPr>
-        <w:spacing w:before="100" w:beforeAutospacing="1" w:after="100" w:afterAutospacing="1" w:line="240" w:lineRule="auto"/>
-        <w:rPr>
-          <w:rFonts w:eastAsia="Times New Roman" w:cstheme="minorHAnsi"/>
-          <w:lang w:val="en-AU" w:eastAsia="en-AU"/>
-        </w:rPr>
-      </w:pPr>
-      <w:r>
-        <w:rPr>
-          <w:rFonts w:eastAsia="Times New Roman" w:cstheme="minorHAnsi"/>
-          <w:lang w:val="en-AU" w:eastAsia="en-AU"/>
-        </w:rPr>
-        <w:t xml:space="preserve">Conversely, the same technique </w:t>
-      </w:r>
-      <w:r>
-        <w:rPr>
-          <w:rFonts w:eastAsia="Times New Roman" w:cstheme="minorHAnsi"/>
-          <w:lang w:val="en-AU" w:eastAsia="en-AU"/>
-        </w:rPr>
-        <w:t>has been</w:t>
-      </w:r>
-      <w:r>
-        <w:rPr>
-          <w:rFonts w:eastAsia="Times New Roman" w:cstheme="minorHAnsi"/>
-          <w:lang w:val="en-AU" w:eastAsia="en-AU"/>
-        </w:rPr>
-        <w:t xml:space="preserve"> used to prove the innocence of suspects</w:t>
-      </w:r>
-      <w:r>
-        <w:rPr>
-          <w:rFonts w:eastAsia="Times New Roman" w:cstheme="minorHAnsi"/>
-          <w:lang w:val="en-AU" w:eastAsia="en-AU"/>
-        </w:rPr>
-        <w:t xml:space="preserve"> and </w:t>
-      </w:r>
-      <w:r>
-        <w:rPr>
-          <w:rFonts w:eastAsia="Times New Roman" w:cstheme="minorHAnsi"/>
-          <w:lang w:val="en-AU" w:eastAsia="en-AU"/>
-        </w:rPr>
-        <w:t xml:space="preserve">even exonerate wrongfully convicted people. </w:t>
-      </w:r>
-      <w:r>
-        <w:rPr>
-          <w:rFonts w:eastAsia="Times New Roman" w:cstheme="minorHAnsi"/>
-          <w:lang w:val="en-AU" w:eastAsia="en-AU"/>
-        </w:rPr>
-        <w:t>For example,</w:t>
-      </w:r>
-      <w:r>
-        <w:rPr>
-          <w:rFonts w:eastAsia="Times New Roman" w:cstheme="minorHAnsi"/>
-          <w:lang w:val="en-AU" w:eastAsia="en-AU"/>
-        </w:rPr>
-        <w:t xml:space="preserve"> an organisation called</w:t>
-      </w:r>
-      <w:r>
-        <w:rPr>
-          <w:rFonts w:eastAsia="Times New Roman" w:cstheme="minorHAnsi"/>
-          <w:lang w:val="en-AU" w:eastAsia="en-AU"/>
-        </w:rPr>
-        <w:t xml:space="preserve"> the innocence project</w:t>
-      </w:r>
-      <w:r>
-        <w:rPr>
-          <w:rFonts w:eastAsia="Times New Roman" w:cstheme="minorHAnsi"/>
-          <w:lang w:val="en-AU" w:eastAsia="en-AU"/>
-        </w:rPr>
-        <w:t xml:space="preserve"> </w:t>
-      </w:r>
-      <w:r>
-        <w:rPr>
-          <w:rFonts w:eastAsia="Times New Roman" w:cstheme="minorHAnsi"/>
-          <w:lang w:val="en-AU" w:eastAsia="en-AU"/>
-        </w:rPr>
-        <w:t xml:space="preserve">used GEDmatch to exonerate Christopher </w:t>
+        <w:t>SLIDE</w:t>
+      </w:r>
+    </w:p>
+    <w:p>
+      <w:pPr>
+        <w:spacing w:before="100" w:beforeAutospacing="1" w:after="100" w:afterAutospacing="1" w:line="240" w:lineRule="auto"/>
+        <w:rPr>
+          <w:rFonts w:eastAsia="Times New Roman" w:cstheme="minorHAnsi"/>
+          <w:lang w:val="en-AU" w:eastAsia="en-AU"/>
+        </w:rPr>
+      </w:pPr>
+      <w:r>
+        <w:rPr>
+          <w:rFonts w:eastAsia="Times New Roman" w:cstheme="minorHAnsi"/>
+          <w:lang w:val="en-AU" w:eastAsia="en-AU"/>
+        </w:rPr>
+        <w:t xml:space="preserve">Furthermore, </w:t>
+      </w:r>
+      <w:r>
+        <w:rPr>
+          <w:rFonts w:eastAsia="Times New Roman" w:cstheme="minorHAnsi"/>
+          <w:lang w:val="en-AU" w:eastAsia="en-AU"/>
+        </w:rPr>
+        <w:t>this technique can be used to identify previously unknown victims, not just criminals. For example, the DNA Doe Project (</w:t>
+      </w:r>
+      <w:r>
+        <w:rPr>
+          <w:rFonts w:eastAsia="Times New Roman" w:cstheme="minorHAnsi"/>
+          <w:lang w:val="en-AU" w:eastAsia="en-AU"/>
+        </w:rPr>
+        <w:t xml:space="preserve">an organisation </w:t>
+      </w:r>
+      <w:r>
+        <w:rPr>
+          <w:rFonts w:eastAsia="Times New Roman" w:cstheme="minorHAnsi"/>
+          <w:lang w:val="en-AU" w:eastAsia="en-AU"/>
+        </w:rPr>
+        <w:t xml:space="preserve">named after Jane and John Doe, pseudonyms for unknown victims) </w:t>
+      </w:r>
+      <w:r>
+        <w:rPr>
+          <w:rFonts w:eastAsia="Times New Roman" w:cstheme="minorHAnsi"/>
+          <w:lang w:val="en-AU" w:eastAsia="en-AU"/>
+        </w:rPr>
+        <w:t xml:space="preserve">again used GEDmatch </w:t>
+      </w:r>
+      <w:r>
+        <w:rPr>
+          <w:rFonts w:eastAsia="Times New Roman" w:cstheme="minorHAnsi"/>
+          <w:lang w:val="en-AU" w:eastAsia="en-AU"/>
+        </w:rPr>
+        <w:t xml:space="preserve">in 2018 </w:t>
+      </w:r>
+      <w:r>
+        <w:rPr>
+          <w:rFonts w:eastAsia="Times New Roman" w:cstheme="minorHAnsi"/>
+          <w:lang w:val="en-AU" w:eastAsia="en-AU"/>
+        </w:rPr>
+        <w:t xml:space="preserve">to identify </w:t>
+      </w:r>
+      <w:r>
+        <w:rPr>
+          <w:rFonts w:eastAsia="Times New Roman" w:cstheme="minorHAnsi"/>
+          <w:lang w:val="en-AU" w:eastAsia="en-AU"/>
+        </w:rPr>
+        <w:t xml:space="preserve">their first victim, </w:t>
+      </w:r>
+      <w:r>
+        <w:rPr>
+          <w:rFonts w:eastAsia="Times New Roman" w:cstheme="minorHAnsi"/>
+          <w:lang w:val="en-AU" w:eastAsia="en-AU"/>
+        </w:rPr>
+        <w:t xml:space="preserve">Marcia </w:t>
       </w:r>
       <w:proofErr w:type="spellStart"/>
       <w:r>
@@ -654,7 +965,7 @@
           <w:rFonts w:eastAsia="Times New Roman" w:cstheme="minorHAnsi"/>
           <w:lang w:val="en-AU" w:eastAsia="en-AU"/>
         </w:rPr>
-        <w:t>Tapp</w:t>
+        <w:t>Sossoman</w:t>
       </w:r>
       <w:proofErr w:type="spellEnd"/>
       <w:r>
@@ -662,44 +973,28 @@
           <w:rFonts w:eastAsia="Times New Roman" w:cstheme="minorHAnsi"/>
           <w:lang w:val="en-AU" w:eastAsia="en-AU"/>
         </w:rPr>
-        <w:t>, who spent 20 years behind bars for a rape and murder he did not commit.</w:t>
-      </w:r>
-      <w:r>
-        <w:rPr>
-          <w:rFonts w:eastAsia="Times New Roman" w:cstheme="minorHAnsi"/>
-          <w:lang w:val="en-AU" w:eastAsia="en-AU"/>
-        </w:rPr>
-        <w:t xml:space="preserve"> </w:t>
-      </w:r>
-      <w:proofErr w:type="spellStart"/>
-      <w:r>
-        <w:rPr>
-          <w:rFonts w:eastAsia="Times New Roman" w:cstheme="minorHAnsi"/>
-          <w:lang w:val="en-AU" w:eastAsia="en-AU"/>
-        </w:rPr>
-        <w:t>Tapp</w:t>
-      </w:r>
-      <w:proofErr w:type="spellEnd"/>
-      <w:r>
-        <w:rPr>
-          <w:rFonts w:eastAsia="Times New Roman" w:cstheme="minorHAnsi"/>
-          <w:lang w:val="en-AU" w:eastAsia="en-AU"/>
-        </w:rPr>
-        <w:t xml:space="preserve"> confessed to the crime in 1997, but the confession was coerced and false</w:t>
-      </w:r>
-      <w:r>
-        <w:rPr>
-          <w:rFonts w:eastAsia="Times New Roman" w:cstheme="minorHAnsi"/>
-          <w:lang w:val="en-AU" w:eastAsia="en-AU"/>
-        </w:rPr>
-        <w:t>, which occurs more than you would think</w:t>
-      </w:r>
-      <w:r>
-        <w:rPr>
-          <w:rFonts w:eastAsia="Times New Roman" w:cstheme="minorHAnsi"/>
-          <w:lang w:val="en-AU" w:eastAsia="en-AU"/>
-        </w:rPr>
-        <w:t xml:space="preserve">. </w:t>
+        <w:t>, who was</w:t>
+      </w:r>
+      <w:r>
+        <w:rPr>
+          <w:rFonts w:eastAsia="Times New Roman" w:cstheme="minorHAnsi"/>
+          <w:lang w:val="en-AU" w:eastAsia="en-AU"/>
+        </w:rPr>
+        <w:t xml:space="preserve"> a murder victim who </w:t>
+      </w:r>
+      <w:r>
+        <w:rPr>
+          <w:rFonts w:eastAsia="Times New Roman" w:cstheme="minorHAnsi"/>
+          <w:lang w:val="en-AU" w:eastAsia="en-AU"/>
+        </w:rPr>
+        <w:t>went</w:t>
+      </w:r>
+      <w:r>
+        <w:rPr>
+          <w:rFonts w:eastAsia="Times New Roman" w:cstheme="minorHAnsi"/>
+          <w:lang w:val="en-AU" w:eastAsia="en-AU"/>
+        </w:rPr>
+        <w:t xml:space="preserve"> unidentified for 36 years. </w:t>
       </w:r>
       <w:r>
         <w:rPr>
@@ -713,180 +1008,23 @@
           <w:rFonts w:eastAsia="Times New Roman" w:cstheme="minorHAnsi"/>
           <w:lang w:val="en-AU" w:eastAsia="en-AU"/>
         </w:rPr>
-        <w:t xml:space="preserve"> is a </w:t>
-      </w:r>
-      <w:r>
-        <w:rPr>
-          <w:rFonts w:eastAsia="Times New Roman" w:cstheme="minorHAnsi"/>
-          <w:lang w:val="en-AU" w:eastAsia="en-AU"/>
-        </w:rPr>
-        <w:t>huge benefit considering exonerating innocent people is perhaps more important th</w:t>
-      </w:r>
-      <w:r>
-        <w:rPr>
-          <w:rFonts w:eastAsia="Times New Roman" w:cstheme="minorHAnsi"/>
-          <w:lang w:val="en-AU" w:eastAsia="en-AU"/>
-        </w:rPr>
-        <w:t>an</w:t>
-      </w:r>
-      <w:r>
-        <w:rPr>
-          <w:rFonts w:eastAsia="Times New Roman" w:cstheme="minorHAnsi"/>
-          <w:lang w:val="en-AU" w:eastAsia="en-AU"/>
-        </w:rPr>
-        <w:t xml:space="preserve"> convicting the guilty</w:t>
-      </w:r>
-      <w:r>
-        <w:rPr>
-          <w:rFonts w:eastAsia="Times New Roman" w:cstheme="minorHAnsi"/>
-          <w:lang w:val="en-AU" w:eastAsia="en-AU"/>
-        </w:rPr>
-        <w:t>, and due to the uniquely identifying nature of DNA, it’s able to trump less substantial evidence that was used for wrongful conviction</w:t>
-      </w:r>
-      <w:r>
-        <w:rPr>
-          <w:rFonts w:eastAsia="Times New Roman" w:cstheme="minorHAnsi"/>
-          <w:lang w:val="en-AU" w:eastAsia="en-AU"/>
-        </w:rPr>
-        <w:t>, so it’s really effective</w:t>
-      </w:r>
-      <w:r>
-        <w:rPr>
-          <w:rFonts w:eastAsia="Times New Roman" w:cstheme="minorHAnsi"/>
-          <w:lang w:val="en-AU" w:eastAsia="en-AU"/>
-        </w:rPr>
-        <w:t>.</w:t>
-      </w:r>
-    </w:p>
-    <w:p>
-      <w:pPr>
-        <w:spacing w:before="100" w:beforeAutospacing="1" w:after="100" w:afterAutospacing="1" w:line="240" w:lineRule="auto"/>
-        <w:rPr>
-          <w:rFonts w:eastAsia="Times New Roman" w:cstheme="minorHAnsi"/>
-          <w:lang w:val="en-AU" w:eastAsia="en-AU"/>
-        </w:rPr>
-      </w:pPr>
-      <w:r>
-        <w:rPr>
-          <w:rFonts w:eastAsia="Times New Roman" w:cstheme="minorHAnsi"/>
-          <w:lang w:val="en-AU" w:eastAsia="en-AU"/>
-        </w:rPr>
-        <w:t xml:space="preserve">Furthermore, </w:t>
-      </w:r>
-      <w:r>
-        <w:rPr>
-          <w:rFonts w:eastAsia="Times New Roman" w:cstheme="minorHAnsi"/>
-          <w:lang w:val="en-AU" w:eastAsia="en-AU"/>
-        </w:rPr>
-        <w:t>this technique can be used to identify previously unknown victims, not just criminals. For example, the DNA Doe Project (</w:t>
-      </w:r>
-      <w:r>
-        <w:rPr>
-          <w:rFonts w:eastAsia="Times New Roman" w:cstheme="minorHAnsi"/>
-          <w:lang w:val="en-AU" w:eastAsia="en-AU"/>
-        </w:rPr>
-        <w:t xml:space="preserve">an organisation </w:t>
-      </w:r>
-      <w:r>
-        <w:rPr>
-          <w:rFonts w:eastAsia="Times New Roman" w:cstheme="minorHAnsi"/>
-          <w:lang w:val="en-AU" w:eastAsia="en-AU"/>
-        </w:rPr>
-        <w:t xml:space="preserve">named after Jane and John Doe, pseudonyms for unknown victims) </w:t>
-      </w:r>
-      <w:r>
-        <w:rPr>
-          <w:rFonts w:eastAsia="Times New Roman" w:cstheme="minorHAnsi"/>
-          <w:lang w:val="en-AU" w:eastAsia="en-AU"/>
-        </w:rPr>
-        <w:t xml:space="preserve">again used GEDmatch </w:t>
-      </w:r>
-      <w:r>
-        <w:rPr>
-          <w:rFonts w:eastAsia="Times New Roman" w:cstheme="minorHAnsi"/>
-          <w:lang w:val="en-AU" w:eastAsia="en-AU"/>
-        </w:rPr>
-        <w:t xml:space="preserve">in 2018 </w:t>
-      </w:r>
-      <w:r>
-        <w:rPr>
-          <w:rFonts w:eastAsia="Times New Roman" w:cstheme="minorHAnsi"/>
-          <w:lang w:val="en-AU" w:eastAsia="en-AU"/>
-        </w:rPr>
-        <w:t xml:space="preserve">to identify </w:t>
-      </w:r>
-      <w:r>
-        <w:rPr>
-          <w:rFonts w:eastAsia="Times New Roman" w:cstheme="minorHAnsi"/>
-          <w:lang w:val="en-AU" w:eastAsia="en-AU"/>
-        </w:rPr>
-        <w:t xml:space="preserve">their first victim, </w:t>
-      </w:r>
-      <w:r>
-        <w:rPr>
-          <w:rFonts w:eastAsia="Times New Roman" w:cstheme="minorHAnsi"/>
-          <w:lang w:val="en-AU" w:eastAsia="en-AU"/>
-        </w:rPr>
-        <w:t xml:space="preserve">Marcia </w:t>
-      </w:r>
-      <w:proofErr w:type="spellStart"/>
-      <w:r>
-        <w:rPr>
-          <w:rFonts w:eastAsia="Times New Roman" w:cstheme="minorHAnsi"/>
-          <w:lang w:val="en-AU" w:eastAsia="en-AU"/>
-        </w:rPr>
-        <w:t>Sossoman</w:t>
-      </w:r>
-      <w:proofErr w:type="spellEnd"/>
-      <w:r>
-        <w:rPr>
-          <w:rFonts w:eastAsia="Times New Roman" w:cstheme="minorHAnsi"/>
-          <w:lang w:val="en-AU" w:eastAsia="en-AU"/>
-        </w:rPr>
-        <w:t xml:space="preserve">, who </w:t>
-      </w:r>
-      <w:r>
-        <w:rPr>
-          <w:rFonts w:eastAsia="Times New Roman" w:cstheme="minorHAnsi"/>
-          <w:lang w:val="en-AU" w:eastAsia="en-AU"/>
-        </w:rPr>
-        <w:lastRenderedPageBreak/>
-        <w:t>was</w:t>
-      </w:r>
-      <w:r>
-        <w:rPr>
-          <w:rFonts w:eastAsia="Times New Roman" w:cstheme="minorHAnsi"/>
-          <w:lang w:val="en-AU" w:eastAsia="en-AU"/>
-        </w:rPr>
-        <w:t xml:space="preserve"> a murder victim who </w:t>
-      </w:r>
-      <w:r>
-        <w:rPr>
-          <w:rFonts w:eastAsia="Times New Roman" w:cstheme="minorHAnsi"/>
-          <w:lang w:val="en-AU" w:eastAsia="en-AU"/>
-        </w:rPr>
-        <w:t>went</w:t>
-      </w:r>
-      <w:r>
-        <w:rPr>
-          <w:rFonts w:eastAsia="Times New Roman" w:cstheme="minorHAnsi"/>
-          <w:lang w:val="en-AU" w:eastAsia="en-AU"/>
-        </w:rPr>
-        <w:t xml:space="preserve"> unidentified for 36 years. </w:t>
-      </w:r>
-      <w:r>
-        <w:rPr>
-          <w:rFonts w:eastAsia="Times New Roman" w:cstheme="minorHAnsi"/>
-          <w:lang w:val="en-AU" w:eastAsia="en-AU"/>
-        </w:rPr>
-        <w:t>This</w:t>
-      </w:r>
-      <w:r>
-        <w:rPr>
-          <w:rFonts w:eastAsia="Times New Roman" w:cstheme="minorHAnsi"/>
-          <w:lang w:val="en-AU" w:eastAsia="en-AU"/>
-        </w:rPr>
-        <w:t xml:space="preserve"> is another clear benefit, in that it</w:t>
+        <w:t xml:space="preserve"> is another clear </w:t>
+      </w:r>
+      <w:proofErr w:type="gramStart"/>
+      <w:r>
+        <w:rPr>
+          <w:rFonts w:eastAsia="Times New Roman" w:cstheme="minorHAnsi"/>
+          <w:lang w:val="en-AU" w:eastAsia="en-AU"/>
+        </w:rPr>
+        <w:t>benefit,</w:t>
+      </w:r>
+      <w:proofErr w:type="gramEnd"/>
+      <w:r>
+        <w:rPr>
+          <w:rFonts w:eastAsia="Times New Roman" w:cstheme="minorHAnsi"/>
+          <w:lang w:val="en-AU" w:eastAsia="en-AU"/>
+        </w:rPr>
+        <w:t xml:space="preserve"> in that it</w:t>
       </w:r>
       <w:r>
         <w:rPr>
@@ -928,30 +1066,43 @@
       <w:r>
         <w:rPr>
           <w:rFonts w:eastAsia="Times New Roman" w:cstheme="minorHAnsi"/>
+          <w:highlight w:val="yellow"/>
+          <w:lang w:val="en-AU" w:eastAsia="en-AU"/>
+        </w:rPr>
+        <w:t>SLIDE</w:t>
+      </w:r>
+    </w:p>
+    <w:p>
+      <w:pPr>
+        <w:spacing w:before="100" w:beforeAutospacing="1" w:after="100" w:afterAutospacing="1" w:line="240" w:lineRule="auto"/>
+        <w:rPr>
+          <w:rFonts w:eastAsia="Times New Roman" w:cstheme="minorHAnsi"/>
+          <w:lang w:val="en-AU" w:eastAsia="en-AU"/>
+        </w:rPr>
+      </w:pPr>
+      <w:r>
+        <w:rPr>
+          <w:rFonts w:eastAsia="Times New Roman" w:cstheme="minorHAnsi"/>
           <w:lang w:val="en-AU" w:eastAsia="en-AU"/>
         </w:rPr>
         <w:t xml:space="preserve">Finally, you could even go as far as to say it prevents crime, as the chances of being caught are so high that it acts as a deterrent. </w:t>
       </w:r>
-      <w:r>
-        <w:rPr>
-          <w:rFonts w:eastAsia="Times New Roman" w:cstheme="minorHAnsi"/>
-          <w:lang w:val="en-AU" w:eastAsia="en-AU"/>
-        </w:rPr>
-        <w:t xml:space="preserve">“We’re at a point where, if you’re a criminal, and you’ve left your DNA at the scene, you </w:t>
-      </w:r>
-      <w:r>
-        <w:rPr>
-          <w:rFonts w:eastAsia="Times New Roman" w:cstheme="minorHAnsi"/>
-          <w:lang w:val="en-AU" w:eastAsia="en-AU"/>
-        </w:rPr>
-        <w:t>may</w:t>
-      </w:r>
-      <w:r>
-        <w:rPr>
-          <w:rFonts w:eastAsia="Times New Roman" w:cstheme="minorHAnsi"/>
-          <w:lang w:val="en-AU" w:eastAsia="en-AU"/>
-        </w:rPr>
-        <w:t xml:space="preserve"> as well turn yourself in” – Mark Lindquist, Prosecutor for Pierce County.</w:t>
+    </w:p>
+    <w:p>
+      <w:pPr>
+        <w:spacing w:before="100" w:beforeAutospacing="1" w:after="100" w:afterAutospacing="1" w:line="240" w:lineRule="auto"/>
+        <w:rPr>
+          <w:rFonts w:eastAsia="Times New Roman" w:cstheme="minorHAnsi"/>
+          <w:lang w:val="en-AU" w:eastAsia="en-AU"/>
+        </w:rPr>
+      </w:pPr>
+      <w:r>
+        <w:rPr>
+          <w:rFonts w:eastAsia="Times New Roman" w:cstheme="minorHAnsi"/>
+          <w:highlight w:val="yellow"/>
+          <w:lang w:val="en-AU" w:eastAsia="en-AU"/>
+        </w:rPr>
+        <w:t>SLIDE</w:t>
       </w:r>
     </w:p>
     <w:p>
@@ -981,7 +1132,23 @@
           <w:rFonts w:eastAsia="Times New Roman" w:cstheme="minorHAnsi"/>
           <w:lang w:val="en-AU" w:eastAsia="en-AU"/>
         </w:rPr>
-        <w:t xml:space="preserve">? Well, firstly, it’s worth noting that </w:t>
+        <w:t xml:space="preserve">? Well, firstly, </w:t>
+      </w:r>
+      <w:proofErr w:type="gramStart"/>
+      <w:r>
+        <w:rPr>
+          <w:rFonts w:eastAsia="Times New Roman" w:cstheme="minorHAnsi"/>
+          <w:lang w:val="en-AU" w:eastAsia="en-AU"/>
+        </w:rPr>
+        <w:t>it’s</w:t>
+      </w:r>
+      <w:proofErr w:type="gramEnd"/>
+      <w:r>
+        <w:rPr>
+          <w:rFonts w:eastAsia="Times New Roman" w:cstheme="minorHAnsi"/>
+          <w:lang w:val="en-AU" w:eastAsia="en-AU"/>
+        </w:rPr>
+        <w:t xml:space="preserve"> worth noting that </w:t>
       </w:r>
       <w:r>
         <w:rPr>
@@ -1160,12 +1327,22 @@
         </w:rPr>
         <w:t xml:space="preserve"> </w:t>
       </w:r>
-      <w:r>
-        <w:rPr>
-          <w:rFonts w:eastAsia="Times New Roman" w:cstheme="minorHAnsi"/>
-          <w:lang w:val="en-AU" w:eastAsia="en-AU"/>
-        </w:rPr>
-        <w:t>[maybe include some stats about how many have been caught]</w:t>
+    </w:p>
+    <w:p>
+      <w:pPr>
+        <w:spacing w:before="100" w:beforeAutospacing="1" w:after="100" w:afterAutospacing="1" w:line="240" w:lineRule="auto"/>
+        <w:rPr>
+          <w:rFonts w:eastAsia="Times New Roman" w:cstheme="minorHAnsi"/>
+          <w:lang w:val="en-AU" w:eastAsia="en-AU"/>
+        </w:rPr>
+      </w:pPr>
+      <w:r>
+        <w:rPr>
+          <w:rFonts w:eastAsia="Times New Roman" w:cstheme="minorHAnsi"/>
+          <w:highlight w:val="yellow"/>
+          <w:lang w:val="en-AU" w:eastAsia="en-AU"/>
+        </w:rPr>
+        <w:t>SLIDE</w:t>
       </w:r>
     </w:p>
     <w:p>
@@ -1346,13 +1523,22 @@
         </w:rPr>
         <w:t xml:space="preserve"> </w:t>
       </w:r>
+    </w:p>
+    <w:p>
+      <w:pPr>
+        <w:spacing w:before="100" w:beforeAutospacing="1" w:after="100" w:afterAutospacing="1" w:line="240" w:lineRule="auto"/>
+        <w:rPr>
+          <w:rFonts w:eastAsia="Times New Roman" w:cstheme="minorHAnsi"/>
+          <w:lang w:val="en-AU" w:eastAsia="en-AU"/>
+        </w:rPr>
+      </w:pPr>
       <w:r>
         <w:rPr>
           <w:rFonts w:eastAsia="Times New Roman" w:cstheme="minorHAnsi"/>
           <w:highlight w:val="yellow"/>
           <w:lang w:val="en-AU" w:eastAsia="en-AU"/>
         </w:rPr>
-        <w:t>3 MINUTES</w:t>
+        <w:t>SLIDE</w:t>
       </w:r>
     </w:p>
     <w:p>
@@ -1494,16 +1680,11 @@
       <w:r>
         <w:rPr>
           <w:rStyle w:val="ace-all-bold-hthree"/>
-          <w:lang w:val="en-AU"/>
-        </w:rPr>
-        <w:t>1 MORE MINUTE TO TALK ABOUT THE FURTHER ETHICAL ISSUES</w:t>
-      </w:r>
-      <w:r>
-        <w:rPr>
-          <w:rStyle w:val="ace-all-bold-hthree"/>
-          <w:lang w:val="en-AU"/>
-        </w:rPr>
-        <w:t xml:space="preserve"> (maybe say for them to consider those for the open discussion)</w:t>
+          <w:highlight w:val="yellow"/>
+          <w:lang w:val="en-AU"/>
+        </w:rPr>
+        <w:lastRenderedPageBreak/>
+        <w:t>SLIDE</w:t>
       </w:r>
     </w:p>
     <w:p>
@@ -1554,7 +1735,14 @@
           <w:rStyle w:val="ace-all-bold-hthree"/>
           <w:lang w:val="en-AU"/>
         </w:rPr>
-        <w:t xml:space="preserve">hese have been immensely useful in catching criminals [put some examples on the slides], </w:t>
+        <w:t>hese have been immensely useful in catching criminals</w:t>
+      </w:r>
+      <w:r>
+        <w:rPr>
+          <w:rStyle w:val="ace-all-bold-hthree"/>
+          <w:lang w:val="en-AU"/>
+        </w:rPr>
+        <w:t xml:space="preserve">, </w:t>
       </w:r>
       <w:r>
         <w:rPr>
@@ -1603,15 +1791,7 @@
           <w:rStyle w:val="ace-all-bold-hthree"/>
           <w:lang w:val="en-AU"/>
         </w:rPr>
-        <w:t xml:space="preserve">. It’s quite clear that you cannot expect your abandoned DNA to be private, you simply shed too much of it, but whether police should be allowed to further violate your privacy and upload it on your behalf </w:t>
-      </w:r>
-      <w:r>
-        <w:rPr>
-          <w:rStyle w:val="ace-all-bold-hthree"/>
-          <w:lang w:val="en-AU"/>
-        </w:rPr>
-        <w:lastRenderedPageBreak/>
-        <w:t>is another question.</w:t>
+        <w:t>. It’s quite clear that you cannot expect your abandoned DNA to be private, you simply shed too much of it, but whether police should be allowed to further violate your privacy and upload it on your behalf is another question.</w:t>
       </w:r>
       <w:r>
         <w:rPr>
@@ -1625,8 +1805,17 @@
           <w:rStyle w:val="ace-all-bold-hthree"/>
           <w:lang w:val="en-AU"/>
         </w:rPr>
-        <w:t>a suspects</w:t>
-      </w:r>
+        <w:t xml:space="preserve">a </w:t>
+      </w:r>
+      <w:proofErr w:type="gramStart"/>
+      <w:r>
+        <w:rPr>
+          <w:rStyle w:val="ace-all-bold-hthree"/>
+          <w:lang w:val="en-AU"/>
+        </w:rPr>
+        <w:t>suspects</w:t>
+      </w:r>
+      <w:proofErr w:type="gramEnd"/>
       <w:r>
         <w:rPr>
           <w:rStyle w:val="ace-all-bold-hthree"/>
@@ -1639,13 +1828,45 @@
           <w:rStyle w:val="ace-all-bold-hthree"/>
           <w:lang w:val="en-AU"/>
         </w:rPr>
-        <w:t>, because whilst it’s legal, it’s unethical if the ends don’t end up justifying the means i.e. if it doesn’t lead to an arrest.</w:t>
-      </w:r>
-    </w:p>
-    <w:p>
-      <w:pPr>
-        <w:spacing w:before="100" w:beforeAutospacing="1" w:after="100" w:afterAutospacing="1" w:line="240" w:lineRule="auto"/>
-        <w:rPr>
+        <w:t xml:space="preserve">, because whilst it’s legal, it’s </w:t>
+      </w:r>
+      <w:r>
+        <w:rPr>
+          <w:rStyle w:val="ace-all-bold-hthree"/>
+          <w:lang w:val="en-AU"/>
+        </w:rPr>
+        <w:t xml:space="preserve">quite </w:t>
+      </w:r>
+      <w:r>
+        <w:rPr>
+          <w:rStyle w:val="ace-all-bold-hthree"/>
+          <w:lang w:val="en-AU"/>
+        </w:rPr>
+        <w:t>unethical if the ends don’t end up justifying the means i.e. if it doesn’t lead to an arrest.</w:t>
+      </w:r>
+    </w:p>
+    <w:p>
+      <w:pPr>
+        <w:spacing w:before="100" w:beforeAutospacing="1" w:after="100" w:afterAutospacing="1" w:line="240" w:lineRule="auto"/>
+        <w:rPr>
+          <w:rStyle w:val="ace-all-bold-hthree"/>
+          <w:lang w:val="en-AU"/>
+        </w:rPr>
+      </w:pPr>
+      <w:r>
+        <w:rPr>
+          <w:rStyle w:val="ace-all-bold-hthree"/>
+          <w:highlight w:val="yellow"/>
+          <w:lang w:val="en-AU"/>
+        </w:rPr>
+        <w:t>SLIDE</w:t>
+      </w:r>
+    </w:p>
+    <w:p>
+      <w:pPr>
+        <w:spacing w:before="100" w:beforeAutospacing="1" w:after="100" w:afterAutospacing="1" w:line="240" w:lineRule="auto"/>
+        <w:rPr>
+          <w:rStyle w:val="ace-all-bold-hthree"/>
           <w:lang w:val="en-AU"/>
         </w:rPr>
       </w:pPr>
@@ -1683,6 +1904,22 @@
           <w:lang w:val="en-AU"/>
         </w:rPr>
         <w:t>ell me what you think in the discussion later on!</w:t>
+      </w:r>
+    </w:p>
+    <w:p>
+      <w:pPr>
+        <w:spacing w:before="100" w:beforeAutospacing="1" w:after="100" w:afterAutospacing="1" w:line="240" w:lineRule="auto"/>
+        <w:rPr>
+          <w:lang w:val="en-AU"/>
+        </w:rPr>
+      </w:pPr>
+      <w:r>
+        <w:rPr>
+          <w:rStyle w:val="ace-all-bold-hthree"/>
+          <w:highlight w:val="red"/>
+          <w:lang w:val="en-AU"/>
+        </w:rPr>
+        <w:t>END OF TALKING HERE</w:t>
       </w:r>
     </w:p>
     <w:p>
@@ -1790,7 +2027,27 @@
           <w:shd w:val="clear" w:color="auto" w:fill="FFFFFF"/>
           <w:lang w:val="en-AU"/>
         </w:rPr>
-        <w:t xml:space="preserve"> but wasn’t caught until 2018. He was caught because a detective decided to upload DNA of the suspect taken from a crime scene to GEDmatch, a large online </w:t>
+        <w:t xml:space="preserve"> but </w:t>
+      </w:r>
+      <w:proofErr w:type="gramStart"/>
+      <w:r>
+        <w:rPr>
+          <w:rFonts w:cstheme="minorHAnsi"/>
+          <w:color w:val="000000"/>
+          <w:shd w:val="clear" w:color="auto" w:fill="FFFFFF"/>
+          <w:lang w:val="en-AU"/>
+        </w:rPr>
+        <w:t>wasn’t</w:t>
+      </w:r>
+      <w:proofErr w:type="gramEnd"/>
+      <w:r>
+        <w:rPr>
+          <w:rFonts w:cstheme="minorHAnsi"/>
+          <w:color w:val="000000"/>
+          <w:shd w:val="clear" w:color="auto" w:fill="FFFFFF"/>
+          <w:lang w:val="en-AU"/>
+        </w:rPr>
+        <w:t xml:space="preserve"> caught until 2018. He was caught because a detective decided to upload DNA of the suspect taken from a crime scene to GEDmatch, a large online </w:t>
       </w:r>
       <w:r>
         <w:rPr>
@@ -1810,23 +2067,52 @@
           <w:shd w:val="clear" w:color="auto" w:fill="FFFFFF"/>
           <w:lang w:val="en-AU"/>
         </w:rPr>
-        <w:t>DNA database. This database returned ~20 relatives, from which they constructed a family tree, identified the people behind these genetic profiles, and researched them until they were confident that they had found a suspect. Then they took a tissue from his trash to sequence the DNA on it and confirm he was indeed the criminal. This is a huge win for DNA use in criminal cold cases, and it’s not alone.</w:t>
-      </w:r>
-    </w:p>
-    <w:p>
-      <w:pPr>
-        <w:spacing w:before="100" w:beforeAutospacing="1" w:after="100" w:afterAutospacing="1" w:line="240" w:lineRule="auto"/>
-        <w:rPr>
-          <w:rFonts w:eastAsia="Times New Roman" w:cstheme="minorHAnsi"/>
-          <w:lang w:val="en-AU" w:eastAsia="en-AU"/>
-        </w:rPr>
-      </w:pPr>
-      <w:r>
-        <w:rPr>
-          <w:rFonts w:eastAsia="Times New Roman" w:cstheme="minorHAnsi"/>
-          <w:lang w:val="en-AU" w:eastAsia="en-AU"/>
-        </w:rPr>
-        <w:t xml:space="preserve">Also in 2018, </w:t>
+        <w:t xml:space="preserve">DNA database. This database returned ~20 relatives, from which they constructed a family tree, identified the people behind these genetic profiles, and researched them until they were confident that they had found a suspect. Then they took a tissue from his trash to sequence the DNA on it and confirm he was indeed the criminal. This is a huge win for DNA use in criminal cold cases, and </w:t>
+      </w:r>
+      <w:proofErr w:type="gramStart"/>
+      <w:r>
+        <w:rPr>
+          <w:rFonts w:cstheme="minorHAnsi"/>
+          <w:color w:val="000000"/>
+          <w:shd w:val="clear" w:color="auto" w:fill="FFFFFF"/>
+          <w:lang w:val="en-AU"/>
+        </w:rPr>
+        <w:t>it’s</w:t>
+      </w:r>
+      <w:proofErr w:type="gramEnd"/>
+      <w:r>
+        <w:rPr>
+          <w:rFonts w:cstheme="minorHAnsi"/>
+          <w:color w:val="000000"/>
+          <w:shd w:val="clear" w:color="auto" w:fill="FFFFFF"/>
+          <w:lang w:val="en-AU"/>
+        </w:rPr>
+        <w:t xml:space="preserve"> not alone.</w:t>
+      </w:r>
+    </w:p>
+    <w:p>
+      <w:pPr>
+        <w:spacing w:before="100" w:beforeAutospacing="1" w:after="100" w:afterAutospacing="1" w:line="240" w:lineRule="auto"/>
+        <w:rPr>
+          <w:rFonts w:eastAsia="Times New Roman" w:cstheme="minorHAnsi"/>
+          <w:lang w:val="en-AU" w:eastAsia="en-AU"/>
+        </w:rPr>
+      </w:pPr>
+      <w:proofErr w:type="gramStart"/>
+      <w:r>
+        <w:rPr>
+          <w:rFonts w:eastAsia="Times New Roman" w:cstheme="minorHAnsi"/>
+          <w:lang w:val="en-AU" w:eastAsia="en-AU"/>
+        </w:rPr>
+        <w:t>Also</w:t>
+      </w:r>
+      <w:proofErr w:type="gramEnd"/>
+      <w:r>
+        <w:rPr>
+          <w:rFonts w:eastAsia="Times New Roman" w:cstheme="minorHAnsi"/>
+          <w:lang w:val="en-AU" w:eastAsia="en-AU"/>
+        </w:rPr>
+        <w:t xml:space="preserve"> in 2018, </w:t>
       </w:r>
       <w:r>
         <w:rPr>
@@ -1999,6 +2285,7 @@
         </w:rPr>
         <w:t xml:space="preserve"> The son was arrested after DNA taken from a cigarette </w:t>
       </w:r>
+      <w:proofErr w:type="gramStart"/>
       <w:r>
         <w:rPr>
           <w:rFonts w:eastAsia="Times New Roman" w:cstheme="minorHAnsi"/>
@@ -2006,6 +2293,7 @@
         </w:rPr>
         <w:t>butt</w:t>
       </w:r>
+      <w:proofErr w:type="gramEnd"/>
       <w:r>
         <w:rPr>
           <w:rFonts w:eastAsia="Times New Roman" w:cstheme="minorHAnsi"/>
@@ -2051,6 +2339,7 @@
           <w:rFonts w:eastAsia="Times New Roman" w:cstheme="minorHAnsi"/>
           <w:lang w:val="en-AU" w:eastAsia="en-AU"/>
         </w:rPr>
+        <w:lastRenderedPageBreak/>
         <w:t xml:space="preserve">This raises another ethical issue – </w:t>
       </w:r>
       <w:r>
@@ -2088,7 +2377,23 @@
           <w:rFonts w:eastAsia="Times New Roman" w:cstheme="minorHAnsi"/>
           <w:lang w:val="en-AU" w:eastAsia="en-AU"/>
         </w:rPr>
-        <w:t xml:space="preserve"> Well, even if they aren’t allowed to, they can just get a warrant to anyway.</w:t>
+        <w:t xml:space="preserve"> Well, even if they </w:t>
+      </w:r>
+      <w:proofErr w:type="gramStart"/>
+      <w:r>
+        <w:rPr>
+          <w:rFonts w:eastAsia="Times New Roman" w:cstheme="minorHAnsi"/>
+          <w:lang w:val="en-AU" w:eastAsia="en-AU"/>
+        </w:rPr>
+        <w:t>aren’t</w:t>
+      </w:r>
+      <w:proofErr w:type="gramEnd"/>
+      <w:r>
+        <w:rPr>
+          <w:rFonts w:eastAsia="Times New Roman" w:cstheme="minorHAnsi"/>
+          <w:lang w:val="en-AU" w:eastAsia="en-AU"/>
+        </w:rPr>
+        <w:t xml:space="preserve"> allowed to, they can just get a warrant to anyway.</w:t>
       </w:r>
     </w:p>
     <w:p>
@@ -2111,8 +2416,17 @@
           <w:rFonts w:eastAsia="Times New Roman" w:cstheme="minorHAnsi"/>
           <w:lang w:val="en-AU" w:eastAsia="en-AU"/>
         </w:rPr>
-        <w:t>Ethical concerns;</w:t>
-      </w:r>
+        <w:t xml:space="preserve">Ethical </w:t>
+      </w:r>
+      <w:proofErr w:type="gramStart"/>
+      <w:r>
+        <w:rPr>
+          <w:rFonts w:eastAsia="Times New Roman" w:cstheme="minorHAnsi"/>
+          <w:lang w:val="en-AU" w:eastAsia="en-AU"/>
+        </w:rPr>
+        <w:t>concerns;</w:t>
+      </w:r>
+      <w:proofErr w:type="gramEnd"/>
     </w:p>
     <w:p>
       <w:pPr>
@@ -2237,7 +2551,23 @@
           <w:rFonts w:eastAsia="Times New Roman" w:cstheme="minorHAnsi"/>
           <w:lang w:val="en-AU" w:eastAsia="en-AU"/>
         </w:rPr>
-        <w:t>If you don’t use DNA then you may be relying on more subjective evidence and more people might be wrongfully convicted than if you were to use DNA. The error rate is so low that it is better to use it than to not use it, as long as this risk of false positive is acknowledged and considered</w:t>
+        <w:t xml:space="preserve">If you </w:t>
+      </w:r>
+      <w:proofErr w:type="gramStart"/>
+      <w:r>
+        <w:rPr>
+          <w:rFonts w:eastAsia="Times New Roman" w:cstheme="minorHAnsi"/>
+          <w:lang w:val="en-AU" w:eastAsia="en-AU"/>
+        </w:rPr>
+        <w:t>don’t</w:t>
+      </w:r>
+      <w:proofErr w:type="gramEnd"/>
+      <w:r>
+        <w:rPr>
+          <w:rFonts w:eastAsia="Times New Roman" w:cstheme="minorHAnsi"/>
+          <w:lang w:val="en-AU" w:eastAsia="en-AU"/>
+        </w:rPr>
+        <w:t xml:space="preserve"> use DNA then you may be relying on more subjective evidence and more people might be wrongfully convicted than if you were to use DNA. The error rate is so low that it is better to use it than to not use it, as long as this risk of false positive is acknowledged and considered</w:t>
       </w:r>
       <w:r>
         <w:rPr>
@@ -2265,7 +2595,6 @@
           <w:rFonts w:eastAsia="Times New Roman" w:cstheme="minorHAnsi"/>
           <w:lang w:val="en-AU" w:eastAsia="en-AU"/>
         </w:rPr>
-        <w:lastRenderedPageBreak/>
         <w:t>The government/police having your DNA in general. They can do anything they want with it in the future. Who knows what will be possible with DNA</w:t>
       </w:r>
     </w:p>
@@ -2337,7 +2666,15 @@
           <w:rFonts w:eastAsia="Times New Roman" w:cstheme="minorHAnsi"/>
           <w:lang w:val="en-AU" w:eastAsia="en-AU"/>
         </w:rPr>
-        <w:t>Points to get in somewhere.</w:t>
+        <w:t xml:space="preserve">Points to get in </w:t>
+      </w:r>
+      <w:proofErr w:type="gramStart"/>
+      <w:r>
+        <w:rPr>
+          <w:rFonts w:eastAsia="Times New Roman" w:cstheme="minorHAnsi"/>
+          <w:lang w:val="en-AU" w:eastAsia="en-AU"/>
+        </w:rPr>
+        <w:t>somewhere.</w:t>
       </w:r>
       <w:r>
         <w:rPr>
@@ -2345,6 +2682,7 @@
         </w:rPr>
         <w:t>.</w:t>
       </w:r>
+      <w:proofErr w:type="gramEnd"/>
     </w:p>
     <w:p>
       <w:pPr>

</xml_diff>